<commit_message>
Added youtube link to st20234326_CIS5013_Port1_RepoLinkandVideoLink doc
</commit_message>
<xml_diff>
--- a/st20234326_CIS5013_Port1_RepoLinkandVideoLink.docx
+++ b/st20234326_CIS5013_Port1_RepoLinkandVideoLink.docx
@@ -16,21 +16,47 @@
         <w:t xml:space="preserve">that contains my </w:t>
       </w:r>
       <w:r>
-        <w:t>project/assignment RenderPopulusMagosOpenGL</w:t>
-      </w:r>
-      <w:r>
-        <w:t xml:space="preserve"> and the youtube link to my code demo </w:t>
-      </w:r>
-      <w:r>
-        <w:t>for RenderPopulusMagosOpenGL</w:t>
-      </w:r>
+        <w:t xml:space="preserve">project/assignment </w:t>
+      </w:r>
+      <w:proofErr w:type="spellStart"/>
+      <w:r>
+        <w:t>RenderPopulusMagosOpenGL</w:t>
+      </w:r>
+      <w:proofErr w:type="spellEnd"/>
+      <w:r>
+        <w:t xml:space="preserve"> and the </w:t>
+      </w:r>
+      <w:proofErr w:type="spellStart"/>
+      <w:r>
+        <w:t>youtube</w:t>
+      </w:r>
+      <w:proofErr w:type="spellEnd"/>
+      <w:r>
+        <w:t xml:space="preserve"> link to my code demo </w:t>
+      </w:r>
+      <w:r>
+        <w:t xml:space="preserve">for </w:t>
+      </w:r>
+      <w:proofErr w:type="spellStart"/>
+      <w:r>
+        <w:t>RenderPopulusMagosOpenGL</w:t>
+      </w:r>
+      <w:proofErr w:type="spellEnd"/>
       <w:r>
         <w:t>.</w:t>
       </w:r>
     </w:p>
     <w:p>
       <w:r>
-        <w:t>Within this repo you can find my Posters, Closing kit and under the RenderPopulusMagosOpenGL folder is my code for rendering Populus Magos in OpenGL.</w:t>
+        <w:t xml:space="preserve">Within this repo you can find my Posters, Closing kit and under the </w:t>
+      </w:r>
+      <w:proofErr w:type="spellStart"/>
+      <w:r>
+        <w:t>RenderPopulusMagosOpenGL</w:t>
+      </w:r>
+      <w:proofErr w:type="spellEnd"/>
+      <w:r>
+        <w:t xml:space="preserve"> folder is my code for rendering Populus Magos in OpenGL.</w:t>
       </w:r>
     </w:p>
     <w:p/>
@@ -60,8 +86,16 @@
         <w:t>YouTube Link to my code demo video:</w:t>
       </w:r>
       <w:r>
-        <w:t xml:space="preserve"> In repo</w:t>
-      </w:r>
+        <w:t xml:space="preserve"> </w:t>
+      </w:r>
+      <w:hyperlink r:id="rId5" w:history="1">
+        <w:r>
+          <w:rPr>
+            <w:rStyle w:val="Hyperlink"/>
+          </w:rPr>
+          <w:t>https://youtu.be/FeBsjiJd2eM</w:t>
+        </w:r>
+      </w:hyperlink>
     </w:p>
     <w:sectPr>
       <w:pgSz w:w="11906" w:h="16838"/>

</xml_diff>